<commit_message>
Added practice for week 1 and updated topics/schedule
</commit_message>
<xml_diff>
--- a/REU_resource_documents/deliverable_overview.docx
+++ b/REU_resource_documents/deliverable_overview.docx
@@ -1121,6 +1121,19 @@
           <w:szCs w:val="22"/>
         </w:rPr>
       </w:pPr>
+    </w:p>
+    <w:p>
+      <w:pPr>
+        <w:autoSpaceDE w:val="0"/>
+        <w:autoSpaceDN w:val="0"/>
+        <w:adjustRightInd w:val="0"/>
+        <w:rPr>
+          <w:rFonts w:ascii="Times New Roman" w:hAnsi="Times New Roman" w:cs="Times New Roman"/>
+          <w:color w:val="000000"/>
+          <w:sz w:val="22"/>
+          <w:szCs w:val="22"/>
+        </w:rPr>
+      </w:pPr>
       <w:r>
         <w:rPr>
           <w:rFonts w:ascii="Times New Roman" w:hAnsi="Times New Roman" w:cs="Times New Roman"/>
@@ -1674,114 +1687,42 @@
           <w:sz w:val="22"/>
           <w:szCs w:val="22"/>
         </w:rPr>
-        <w:t>necessary to state all significant results explicitly in verbal form. Graphics should be clear, easily read, and well</w:t>
-      </w:r>
-      <w:r>
-        <w:rPr>
-          <w:rFonts w:ascii="Times New Roman" w:hAnsi="Times New Roman" w:cs="Times New Roman"/>
-          <w:color w:val="000000"/>
-          <w:sz w:val="22"/>
-          <w:szCs w:val="22"/>
-        </w:rPr>
-        <w:t xml:space="preserve"> </w:t>
-      </w:r>
-      <w:r>
-        <w:rPr>
-          <w:rFonts w:ascii="Times New Roman" w:hAnsi="Times New Roman" w:cs="Times New Roman"/>
-          <w:color w:val="000000"/>
-          <w:sz w:val="22"/>
-          <w:szCs w:val="22"/>
-        </w:rPr>
-        <w:t>labeled (e.g. Figure 1: Input Frequency and Capacitor Value). An important strategy for making the results</w:t>
-      </w:r>
-      <w:r>
-        <w:rPr>
-          <w:rFonts w:ascii="Times New Roman" w:hAnsi="Times New Roman" w:cs="Times New Roman"/>
-          <w:color w:val="000000"/>
-          <w:sz w:val="22"/>
-          <w:szCs w:val="22"/>
-        </w:rPr>
-        <w:t xml:space="preserve"> </w:t>
-      </w:r>
-      <w:r>
-        <w:rPr>
-          <w:rFonts w:ascii="Times New Roman" w:hAnsi="Times New Roman" w:cs="Times New Roman"/>
-          <w:color w:val="000000"/>
-          <w:sz w:val="22"/>
-          <w:szCs w:val="22"/>
-        </w:rPr>
-        <w:t>effective is to draw the reader's attention to them with a sentence or two, so the reader has a focus when reading</w:t>
-      </w:r>
-      <w:r>
-        <w:rPr>
-          <w:rFonts w:ascii="Times New Roman" w:hAnsi="Times New Roman" w:cs="Times New Roman"/>
-          <w:color w:val="000000"/>
-          <w:sz w:val="22"/>
-          <w:szCs w:val="22"/>
-        </w:rPr>
-        <w:t xml:space="preserve"> </w:t>
-      </w:r>
-      <w:r>
-        <w:rPr>
-          <w:rFonts w:ascii="Times New Roman" w:hAnsi="Times New Roman" w:cs="Times New Roman"/>
-          <w:color w:val="000000"/>
-          <w:sz w:val="22"/>
-          <w:szCs w:val="22"/>
-        </w:rPr>
-        <w:t>the graph.</w:t>
-      </w:r>
-    </w:p>
-    <w:p>
-      <w:pPr>
-        <w:autoSpaceDE w:val="0"/>
-        <w:autoSpaceDN w:val="0"/>
-        <w:adjustRightInd w:val="0"/>
-        <w:rPr>
-          <w:rFonts w:ascii="Times New Roman" w:hAnsi="Times New Roman" w:cs="Times New Roman"/>
-          <w:color w:val="000000"/>
-          <w:sz w:val="22"/>
-          <w:szCs w:val="22"/>
-        </w:rPr>
-      </w:pPr>
-    </w:p>
-    <w:p>
-      <w:pPr>
-        <w:autoSpaceDE w:val="0"/>
-        <w:autoSpaceDN w:val="0"/>
-        <w:adjustRightInd w:val="0"/>
-        <w:rPr>
-          <w:rFonts w:ascii="Times New Roman" w:hAnsi="Times New Roman" w:cs="Times New Roman"/>
-          <w:color w:val="000000"/>
-          <w:sz w:val="22"/>
-          <w:szCs w:val="22"/>
-        </w:rPr>
-      </w:pPr>
-      <w:r>
-        <w:rPr>
-          <w:rFonts w:ascii="Times New Roman" w:hAnsi="Times New Roman" w:cs="Times New Roman"/>
-          <w:color w:val="000000"/>
-          <w:sz w:val="22"/>
-          <w:szCs w:val="22"/>
-        </w:rPr>
-        <w:t>Discussion: The discussion section is the most important part because an in-depth analysis of results is made.</w:t>
-      </w:r>
-      <w:r>
-        <w:rPr>
-          <w:rFonts w:ascii="Times New Roman" w:hAnsi="Times New Roman" w:cs="Times New Roman"/>
-          <w:color w:val="000000"/>
-          <w:sz w:val="22"/>
-          <w:szCs w:val="22"/>
-        </w:rPr>
-        <w:t xml:space="preserve"> </w:t>
-      </w:r>
-      <w:r>
-        <w:rPr>
-          <w:rFonts w:ascii="Times New Roman" w:hAnsi="Times New Roman" w:cs="Times New Roman"/>
-          <w:color w:val="000000"/>
-          <w:sz w:val="22"/>
-          <w:szCs w:val="22"/>
-        </w:rPr>
-        <w:t>This section requires that you explain, analyze, and interpret experimental data.</w:t>
+        <w:t>necessary to state all significant results explicitly in verbal form. Graphics should be clear, easily read, and well labeled (e.g. Figure 1: Input Frequency and Capacitor Value). An important strategy for making the results effective is to draw the reader's attention to them with a sentence or two, so the reader has a focus when reading the graph.</w:t>
+      </w:r>
+    </w:p>
+    <w:p>
+      <w:pPr>
+        <w:autoSpaceDE w:val="0"/>
+        <w:autoSpaceDN w:val="0"/>
+        <w:adjustRightInd w:val="0"/>
+        <w:rPr>
+          <w:rFonts w:ascii="Times New Roman" w:hAnsi="Times New Roman" w:cs="Times New Roman"/>
+          <w:color w:val="000000"/>
+          <w:sz w:val="22"/>
+          <w:szCs w:val="22"/>
+        </w:rPr>
+      </w:pPr>
+    </w:p>
+    <w:p>
+      <w:pPr>
+        <w:autoSpaceDE w:val="0"/>
+        <w:autoSpaceDN w:val="0"/>
+        <w:adjustRightInd w:val="0"/>
+        <w:rPr>
+          <w:rFonts w:ascii="Times New Roman" w:hAnsi="Times New Roman" w:cs="Times New Roman"/>
+          <w:color w:val="000000"/>
+          <w:sz w:val="22"/>
+          <w:szCs w:val="22"/>
+        </w:rPr>
+      </w:pPr>
+      <w:r>
+        <w:rPr>
+          <w:rFonts w:ascii="Times New Roman" w:hAnsi="Times New Roman" w:cs="Times New Roman"/>
+          <w:color w:val="000000"/>
+          <w:sz w:val="22"/>
+          <w:szCs w:val="22"/>
+        </w:rPr>
+        <w:t>Discussion: The discussion section is the most important part because an in-depth analysis of results is made. This section requires that you explain, analyze, and interpret experimental data.</w:t>
       </w:r>
     </w:p>
     <w:p>
@@ -2064,6 +2005,7 @@
           <w:sz w:val="22"/>
           <w:szCs w:val="22"/>
         </w:rPr>
+        <w:lastRenderedPageBreak/>
         <w:t>1. When starting, be sure to organize your thoughts, such as an outline. Consider that the work is being</w:t>
       </w:r>
     </w:p>
@@ -2086,7 +2028,6 @@
           <w:sz w:val="22"/>
           <w:szCs w:val="22"/>
         </w:rPr>
-        <w:lastRenderedPageBreak/>
         <w:t>addressed to a technically oriented, scientific audience.</w:t>
       </w:r>
     </w:p>
@@ -2579,6 +2520,7 @@
       <w:r>
         <w:rPr>
           <w:rFonts w:ascii="Times New Roman" w:hAnsi="Times New Roman" w:cs="Times New Roman"/>
+          <w:noProof/>
           <w:color w:val="000000"/>
           <w:sz w:val="36"/>
           <w:szCs w:val="36"/>

</xml_diff>